<commit_message>
updated my thought process.docx
</commit_message>
<xml_diff>
--- a/My_thought_process.docx
+++ b/My_thought_process.docx
@@ -409,40 +409,6 @@
     </w:p>
     <w:p>
       <w:pPr>
-        <w:spacing w:after="0" w:line="240" w:lineRule="auto"/>
-        <w:rPr>
-          <w:rFonts w:ascii="Times New Roman" w:eastAsia="Courier New" w:hAnsi="Times New Roman" w:cs="Times New Roman"/>
-        </w:rPr>
-      </w:pPr>
-    </w:p>
-    <w:p>
-      <w:pPr>
-        <w:spacing w:after="0" w:line="240" w:lineRule="auto"/>
-        <w:rPr>
-          <w:rFonts w:ascii="Times New Roman" w:eastAsia="Courier New" w:hAnsi="Times New Roman" w:cs="Times New Roman"/>
-        </w:rPr>
-      </w:pPr>
-      <w:r>
-        <w:rPr>
-          <w:rFonts w:ascii="Times New Roman" w:eastAsia="Courier New" w:hAnsi="Times New Roman" w:cs="Times New Roman"/>
-        </w:rPr>
-        <w:t>Potential updates</w:t>
-      </w:r>
-      <w:r>
-        <w:rPr>
-          <w:rFonts w:ascii="Times New Roman" w:eastAsia="Courier New" w:hAnsi="Times New Roman" w:cs="Times New Roman"/>
-        </w:rPr>
-        <w:t>:</w:t>
-      </w:r>
-      <w:r>
-        <w:rPr>
-          <w:rFonts w:ascii="Times New Roman" w:eastAsia="Courier New" w:hAnsi="Times New Roman" w:cs="Times New Roman"/>
-        </w:rPr>
-        <w:t xml:space="preserve"> </w:t>
-      </w:r>
-    </w:p>
-    <w:p>
-      <w:pPr>
         <w:pStyle w:val="ListParagraph"/>
         <w:numPr>
           <w:ilvl w:val="0"/>
@@ -463,7 +429,53 @@
         <w:rPr>
           <w:rFonts w:ascii="Times New Roman" w:eastAsia="Courier New" w:hAnsi="Times New Roman" w:cs="Times New Roman"/>
         </w:rPr>
-        <w:t>.</w:t>
+        <w:t xml:space="preserve"> to which makes bulk ordering much simpler and profitable</w:t>
+      </w:r>
+      <w:bookmarkStart w:id="0" w:name="_GoBack"/>
+      <w:bookmarkEnd w:id="0"/>
+    </w:p>
+    <w:p>
+      <w:pPr>
+        <w:pStyle w:val="ListParagraph"/>
+        <w:spacing w:after="0" w:line="240" w:lineRule="auto"/>
+        <w:rPr>
+          <w:rFonts w:ascii="Times New Roman" w:eastAsia="Courier New" w:hAnsi="Times New Roman" w:cs="Times New Roman"/>
+          <w:u w:val="single"/>
+        </w:rPr>
+      </w:pPr>
+    </w:p>
+    <w:p>
+      <w:pPr>
+        <w:spacing w:after="0" w:line="240" w:lineRule="auto"/>
+        <w:rPr>
+          <w:rFonts w:ascii="Times New Roman" w:eastAsia="Courier New" w:hAnsi="Times New Roman" w:cs="Times New Roman"/>
+        </w:rPr>
+      </w:pPr>
+    </w:p>
+    <w:p>
+      <w:pPr>
+        <w:spacing w:after="0" w:line="240" w:lineRule="auto"/>
+        <w:rPr>
+          <w:rFonts w:ascii="Times New Roman" w:eastAsia="Courier New" w:hAnsi="Times New Roman" w:cs="Times New Roman"/>
+        </w:rPr>
+      </w:pPr>
+      <w:r>
+        <w:rPr>
+          <w:rFonts w:ascii="Times New Roman" w:eastAsia="Courier New" w:hAnsi="Times New Roman" w:cs="Times New Roman"/>
+        </w:rPr>
+        <w:t>Potential updates</w:t>
+      </w:r>
+      <w:r>
+        <w:rPr>
+          <w:rFonts w:ascii="Times New Roman" w:eastAsia="Courier New" w:hAnsi="Times New Roman" w:cs="Times New Roman"/>
+        </w:rPr>
+        <w:t>:</w:t>
+      </w:r>
+      <w:r>
+        <w:rPr>
+          <w:rFonts w:ascii="Times New Roman" w:eastAsia="Courier New" w:hAnsi="Times New Roman" w:cs="Times New Roman"/>
+        </w:rPr>
+        <w:t xml:space="preserve"> </w:t>
       </w:r>
     </w:p>
     <w:p>
@@ -490,8 +502,6 @@
         </w:rPr>
         <w:t>.</w:t>
       </w:r>
-      <w:bookmarkStart w:id="0" w:name="_GoBack"/>
-      <w:bookmarkEnd w:id="0"/>
     </w:p>
     <w:sectPr>
       <w:pgSz w:w="12240" w:h="15840"/>

</xml_diff>